<commit_message>
q4 - Adicionando resposta ao teste 4
</commit_message>
<xml_diff>
--- a/Questao4/Questão 4.docx
+++ b/Questao4/Questão 4.docx
@@ -1,6 +1,6 @@
 
 <file path=word/document.xml><?xml version="1.0" encoding="utf-8"?>
-<w:document xmlns:wpc="http://schemas.microsoft.com/office/word/2010/wordprocessingCanvas" xmlns:cx="http://schemas.microsoft.com/office/drawing/2014/chartex" xmlns:cx1="http://schemas.microsoft.com/office/drawing/2015/9/8/chartex" xmlns:cx2="http://schemas.microsoft.com/office/drawing/2015/10/21/chartex" xmlns:cx3="http://schemas.microsoft.com/office/drawing/2016/5/9/chartex" xmlns:cx4="http://schemas.microsoft.com/office/drawing/2016/5/10/chartex" xmlns:cx5="http://schemas.microsoft.com/office/drawing/2016/5/11/chartex" xmlns:cx6="http://schemas.microsoft.com/office/drawing/2016/5/12/chartex" xmlns:cx7="http://schemas.microsoft.com/office/drawing/2016/5/13/chartex" xmlns:cx8="http://schemas.microsoft.com/office/drawing/2016/5/14/chartex" xmlns:mc="http://schemas.openxmlformats.org/markup-compatibility/2006" xmlns:aink="http://schemas.microsoft.com/office/drawing/2016/ink" xmlns:am3d="http://schemas.microsoft.com/office/drawing/2017/model3d" xmlns:o="urn:schemas-microsoft-com:office:office" xmlns:r="http://schemas.openxmlformats.org/officeDocument/2006/relationships" xmlns:m="http://schemas.openxmlformats.org/officeDocument/2006/math" xmlns:v="urn:schemas-microsoft-com:vml" xmlns:wp14="http://schemas.microsoft.com/office/word/2010/wordprocessingDrawing" xmlns:wp="http://schemas.openxmlformats.org/drawingml/2006/wordprocessingDrawing" xmlns:w10="urn:schemas-microsoft-com:office:word" xmlns:w="http://schemas.openxmlformats.org/wordprocessingml/2006/main" xmlns:w14="http://schemas.microsoft.com/office/word/2010/wordml" xmlns:w15="http://schemas.microsoft.com/office/word/2012/wordml" xmlns:w16cex="http://schemas.microsoft.com/office/word/2018/wordml/cex" xmlns:w16cid="http://schemas.microsoft.com/office/word/2016/wordml/cid" xmlns:w16="http://schemas.microsoft.com/office/word/2018/wordml" xmlns:w16sdtdh="http://schemas.microsoft.com/office/word/2020/wordml/sdtdatahash" xmlns:w16se="http://schemas.microsoft.com/office/word/2015/wordml/symex" xmlns:wpg="http://schemas.microsoft.com/office/word/2010/wordprocessingGroup" xmlns:wpi="http://schemas.microsoft.com/office/word/2010/wordprocessingInk" xmlns:wne="http://schemas.microsoft.com/office/word/2006/wordml" xmlns:wps="http://schemas.microsoft.com/office/word/2010/wordprocessingShape" mc:Ignorable="w14 w15 w16se w16cid w16 w16cex w16sdtdh wp14">
+<w:document xmlns:wpc="http://schemas.microsoft.com/office/word/2010/wordprocessingCanvas" xmlns:cx="http://schemas.microsoft.com/office/drawing/2014/chartex" xmlns:cx1="http://schemas.microsoft.com/office/drawing/2015/9/8/chartex" xmlns:cx2="http://schemas.microsoft.com/office/drawing/2015/10/21/chartex" xmlns:cx3="http://schemas.microsoft.com/office/drawing/2016/5/9/chartex" xmlns:cx4="http://schemas.microsoft.com/office/drawing/2016/5/10/chartex" xmlns:cx5="http://schemas.microsoft.com/office/drawing/2016/5/11/chartex" xmlns:cx6="http://schemas.microsoft.com/office/drawing/2016/5/12/chartex" xmlns:cx7="http://schemas.microsoft.com/office/drawing/2016/5/13/chartex" xmlns:cx8="http://schemas.microsoft.com/office/drawing/2016/5/14/chartex" xmlns:mc="http://schemas.openxmlformats.org/markup-compatibility/2006" xmlns:aink="http://schemas.microsoft.com/office/drawing/2016/ink" xmlns:am3d="http://schemas.microsoft.com/office/drawing/2017/model3d" xmlns:o="urn:schemas-microsoft-com:office:office" xmlns:oel="http://schemas.microsoft.com/office/2019/extlst" xmlns:r="http://schemas.openxmlformats.org/officeDocument/2006/relationships" xmlns:m="http://schemas.openxmlformats.org/officeDocument/2006/math" xmlns:v="urn:schemas-microsoft-com:vml" xmlns:wp14="http://schemas.microsoft.com/office/word/2010/wordprocessingDrawing" xmlns:wp="http://schemas.openxmlformats.org/drawingml/2006/wordprocessingDrawing" xmlns:w10="urn:schemas-microsoft-com:office:word" xmlns:w="http://schemas.openxmlformats.org/wordprocessingml/2006/main" xmlns:w14="http://schemas.microsoft.com/office/word/2010/wordml" xmlns:w15="http://schemas.microsoft.com/office/word/2012/wordml" xmlns:w16cex="http://schemas.microsoft.com/office/word/2018/wordml/cex" xmlns:w16cid="http://schemas.microsoft.com/office/word/2016/wordml/cid" xmlns:w16="http://schemas.microsoft.com/office/word/2018/wordml" xmlns:w16du="http://schemas.microsoft.com/office/word/2023/wordml/word16du" xmlns:w16sdtdh="http://schemas.microsoft.com/office/word/2020/wordml/sdtdatahash" xmlns:w16se="http://schemas.microsoft.com/office/word/2015/wordml/symex" xmlns:wpg="http://schemas.microsoft.com/office/word/2010/wordprocessingGroup" xmlns:wpi="http://schemas.microsoft.com/office/word/2010/wordprocessingInk" xmlns:wne="http://schemas.microsoft.com/office/word/2006/wordml" xmlns:wps="http://schemas.microsoft.com/office/word/2010/wordprocessingShape" mc:Ignorable="w14 w15 w16se w16cid w16 w16cex w16sdtdh w16du wp14">
   <w:body>
     <w:p>
       <w:pPr>
@@ -45,7 +45,6 @@
         </w:rPr>
         <w:t xml:space="preserve"> </w:t>
       </w:r>
-      <w:proofErr w:type="spellStart"/>
       <w:r>
         <w:rPr>
           <w:b/>
@@ -54,7 +53,6 @@
         </w:rPr>
         <w:t>select</w:t>
       </w:r>
-      <w:proofErr w:type="spellEnd"/>
       <w:r>
         <w:rPr>
           <w:color w:val="FF0000"/>
@@ -451,29 +449,7 @@
                 <w:szCs w:val="18"/>
                 <w:lang w:val="en-US"/>
               </w:rPr>
-              <w:t xml:space="preserve"> </w:t>
-            </w:r>
-            <w:proofErr w:type="spellStart"/>
-            <w:r>
-              <w:rPr>
-                <w:rFonts w:ascii="Courier New" w:hAnsi="Courier New" w:cs="Courier New"/>
-                <w:color w:val="C0C0C0"/>
-                <w:sz w:val="18"/>
-                <w:szCs w:val="18"/>
-                <w:lang w:val="en-US"/>
-              </w:rPr>
-              <w:t>atendimentos</w:t>
-            </w:r>
-            <w:proofErr w:type="spellEnd"/>
-            <w:r>
-              <w:rPr>
-                <w:rFonts w:ascii="Courier New" w:hAnsi="Courier New" w:cs="Courier New"/>
-                <w:color w:val="C0C0C0"/>
-                <w:sz w:val="18"/>
-                <w:szCs w:val="18"/>
-                <w:lang w:val="en-US"/>
-              </w:rPr>
-              <w:t xml:space="preserve"> </w:t>
+              <w:t xml:space="preserve"> atendimentos </w:t>
             </w:r>
             <w:r>
               <w:rPr>
@@ -509,7 +485,6 @@
               </w:rPr>
               <w:t xml:space="preserve"> </w:t>
             </w:r>
-            <w:proofErr w:type="gramStart"/>
             <w:r>
               <w:rPr>
                 <w:rFonts w:ascii="Courier New" w:hAnsi="Courier New" w:cs="Courier New"/>
@@ -540,7 +515,6 @@
               </w:rPr>
               <w:t>RAW</w:t>
             </w:r>
-            <w:proofErr w:type="gramEnd"/>
             <w:r>
               <w:rPr>
                 <w:rFonts w:ascii="Courier New" w:hAnsi="Courier New" w:cs="Courier New"/>
@@ -1004,27 +978,7 @@
                 <w:sz w:val="18"/>
                 <w:szCs w:val="18"/>
               </w:rPr>
-              <w:t>'</w:t>
-            </w:r>
-            <w:proofErr w:type="spellStart"/>
-            <w:r>
-              <w:rPr>
-                <w:rFonts w:ascii="Courier New" w:hAnsi="Courier New" w:cs="Courier New"/>
-                <w:color w:val="EC7600"/>
-                <w:sz w:val="18"/>
-                <w:szCs w:val="18"/>
-              </w:rPr>
-              <w:t>Reclamacao</w:t>
-            </w:r>
-            <w:proofErr w:type="spellEnd"/>
-            <w:r>
-              <w:rPr>
-                <w:rFonts w:ascii="Courier New" w:hAnsi="Courier New" w:cs="Courier New"/>
-                <w:color w:val="EC7600"/>
-                <w:sz w:val="18"/>
-                <w:szCs w:val="18"/>
-              </w:rPr>
-              <w:t xml:space="preserve"> atendimento'</w:t>
+              <w:t>'Reclamacao atendimento'</w:t>
             </w:r>
             <w:r>
               <w:rPr>
@@ -1190,27 +1144,7 @@
                 <w:sz w:val="18"/>
                 <w:szCs w:val="18"/>
               </w:rPr>
-              <w:t>'</w:t>
-            </w:r>
-            <w:proofErr w:type="spellStart"/>
-            <w:r>
-              <w:rPr>
-                <w:rFonts w:ascii="Courier New" w:hAnsi="Courier New" w:cs="Courier New"/>
-                <w:color w:val="EC7600"/>
-                <w:sz w:val="18"/>
-                <w:szCs w:val="18"/>
-              </w:rPr>
-              <w:t>Reclamacao</w:t>
-            </w:r>
-            <w:proofErr w:type="spellEnd"/>
-            <w:r>
-              <w:rPr>
-                <w:rFonts w:ascii="Courier New" w:hAnsi="Courier New" w:cs="Courier New"/>
-                <w:color w:val="EC7600"/>
-                <w:sz w:val="18"/>
-                <w:szCs w:val="18"/>
-              </w:rPr>
-              <w:t xml:space="preserve"> produto'</w:t>
+              <w:t>'Reclamacao produto'</w:t>
             </w:r>
             <w:r>
               <w:rPr>
@@ -1376,27 +1310,7 @@
                 <w:sz w:val="18"/>
                 <w:szCs w:val="18"/>
               </w:rPr>
-              <w:t>'</w:t>
-            </w:r>
-            <w:proofErr w:type="spellStart"/>
-            <w:r>
-              <w:rPr>
-                <w:rFonts w:ascii="Courier New" w:hAnsi="Courier New" w:cs="Courier New"/>
-                <w:color w:val="EC7600"/>
-                <w:sz w:val="18"/>
-                <w:szCs w:val="18"/>
-              </w:rPr>
-              <w:t>Reclamacao</w:t>
-            </w:r>
-            <w:proofErr w:type="spellEnd"/>
-            <w:r>
-              <w:rPr>
-                <w:rFonts w:ascii="Courier New" w:hAnsi="Courier New" w:cs="Courier New"/>
-                <w:color w:val="EC7600"/>
-                <w:sz w:val="18"/>
-                <w:szCs w:val="18"/>
-              </w:rPr>
-              <w:t xml:space="preserve"> produto'</w:t>
+              <w:t>'Reclamacao produto'</w:t>
             </w:r>
             <w:r>
               <w:rPr>
@@ -1562,27 +1476,7 @@
                 <w:sz w:val="18"/>
                 <w:szCs w:val="18"/>
               </w:rPr>
-              <w:t>'</w:t>
-            </w:r>
-            <w:proofErr w:type="spellStart"/>
-            <w:r>
-              <w:rPr>
-                <w:rFonts w:ascii="Courier New" w:hAnsi="Courier New" w:cs="Courier New"/>
-                <w:color w:val="EC7600"/>
-                <w:sz w:val="18"/>
-                <w:szCs w:val="18"/>
-              </w:rPr>
-              <w:t>Reclamacao</w:t>
-            </w:r>
-            <w:proofErr w:type="spellEnd"/>
-            <w:r>
-              <w:rPr>
-                <w:rFonts w:ascii="Courier New" w:hAnsi="Courier New" w:cs="Courier New"/>
-                <w:color w:val="EC7600"/>
-                <w:sz w:val="18"/>
-                <w:szCs w:val="18"/>
-              </w:rPr>
-              <w:t xml:space="preserve"> cadastro'</w:t>
+              <w:t>'Reclamacao cadastro'</w:t>
             </w:r>
             <w:r>
               <w:rPr>
@@ -1748,27 +1642,7 @@
                 <w:sz w:val="18"/>
                 <w:szCs w:val="18"/>
               </w:rPr>
-              <w:t>'</w:t>
-            </w:r>
-            <w:proofErr w:type="spellStart"/>
-            <w:r>
-              <w:rPr>
-                <w:rFonts w:ascii="Courier New" w:hAnsi="Courier New" w:cs="Courier New"/>
-                <w:color w:val="EC7600"/>
-                <w:sz w:val="18"/>
-                <w:szCs w:val="18"/>
-              </w:rPr>
-              <w:t>Reclamacao</w:t>
-            </w:r>
-            <w:proofErr w:type="spellEnd"/>
-            <w:r>
-              <w:rPr>
-                <w:rFonts w:ascii="Courier New" w:hAnsi="Courier New" w:cs="Courier New"/>
-                <w:color w:val="EC7600"/>
-                <w:sz w:val="18"/>
-                <w:szCs w:val="18"/>
-              </w:rPr>
-              <w:t xml:space="preserve"> atendimento'</w:t>
+              <w:t>'Reclamacao atendimento'</w:t>
             </w:r>
             <w:r>
               <w:rPr>
@@ -1934,27 +1808,7 @@
                 <w:sz w:val="18"/>
                 <w:szCs w:val="18"/>
               </w:rPr>
-              <w:t>'</w:t>
-            </w:r>
-            <w:proofErr w:type="spellStart"/>
-            <w:r>
-              <w:rPr>
-                <w:rFonts w:ascii="Courier New" w:hAnsi="Courier New" w:cs="Courier New"/>
-                <w:color w:val="EC7600"/>
-                <w:sz w:val="18"/>
-                <w:szCs w:val="18"/>
-              </w:rPr>
-              <w:t>Reclamacao</w:t>
-            </w:r>
-            <w:proofErr w:type="spellEnd"/>
-            <w:r>
-              <w:rPr>
-                <w:rFonts w:ascii="Courier New" w:hAnsi="Courier New" w:cs="Courier New"/>
-                <w:color w:val="EC7600"/>
-                <w:sz w:val="18"/>
-                <w:szCs w:val="18"/>
-              </w:rPr>
-              <w:t xml:space="preserve"> produto'</w:t>
+              <w:t>'Reclamacao produto'</w:t>
             </w:r>
             <w:r>
               <w:rPr>
@@ -2120,27 +1974,7 @@
                 <w:sz w:val="18"/>
                 <w:szCs w:val="18"/>
               </w:rPr>
-              <w:t>'</w:t>
-            </w:r>
-            <w:proofErr w:type="spellStart"/>
-            <w:r>
-              <w:rPr>
-                <w:rFonts w:ascii="Courier New" w:hAnsi="Courier New" w:cs="Courier New"/>
-                <w:color w:val="EC7600"/>
-                <w:sz w:val="18"/>
-                <w:szCs w:val="18"/>
-              </w:rPr>
-              <w:t>Reclamacao</w:t>
-            </w:r>
-            <w:proofErr w:type="spellEnd"/>
-            <w:r>
-              <w:rPr>
-                <w:rFonts w:ascii="Courier New" w:hAnsi="Courier New" w:cs="Courier New"/>
-                <w:color w:val="EC7600"/>
-                <w:sz w:val="18"/>
-                <w:szCs w:val="18"/>
-              </w:rPr>
-              <w:t xml:space="preserve"> produto'</w:t>
+              <w:t>'Reclamacao produto'</w:t>
             </w:r>
             <w:r>
               <w:rPr>
@@ -2306,27 +2140,7 @@
                 <w:sz w:val="18"/>
                 <w:szCs w:val="18"/>
               </w:rPr>
-              <w:t>'</w:t>
-            </w:r>
-            <w:proofErr w:type="spellStart"/>
-            <w:r>
-              <w:rPr>
-                <w:rFonts w:ascii="Courier New" w:hAnsi="Courier New" w:cs="Courier New"/>
-                <w:color w:val="EC7600"/>
-                <w:sz w:val="18"/>
-                <w:szCs w:val="18"/>
-              </w:rPr>
-              <w:t>Reclamacao</w:t>
-            </w:r>
-            <w:proofErr w:type="spellEnd"/>
-            <w:r>
-              <w:rPr>
-                <w:rFonts w:ascii="Courier New" w:hAnsi="Courier New" w:cs="Courier New"/>
-                <w:color w:val="EC7600"/>
-                <w:sz w:val="18"/>
-                <w:szCs w:val="18"/>
-              </w:rPr>
-              <w:t xml:space="preserve"> produto'</w:t>
+              <w:t>'Reclamacao produto'</w:t>
             </w:r>
             <w:r>
               <w:rPr>
@@ -2492,27 +2306,7 @@
                 <w:sz w:val="18"/>
                 <w:szCs w:val="18"/>
               </w:rPr>
-              <w:t>'</w:t>
-            </w:r>
-            <w:proofErr w:type="spellStart"/>
-            <w:r>
-              <w:rPr>
-                <w:rFonts w:ascii="Courier New" w:hAnsi="Courier New" w:cs="Courier New"/>
-                <w:color w:val="EC7600"/>
-                <w:sz w:val="18"/>
-                <w:szCs w:val="18"/>
-              </w:rPr>
-              <w:t>Reclamacao</w:t>
-            </w:r>
-            <w:proofErr w:type="spellEnd"/>
-            <w:r>
-              <w:rPr>
-                <w:rFonts w:ascii="Courier New" w:hAnsi="Courier New" w:cs="Courier New"/>
-                <w:color w:val="EC7600"/>
-                <w:sz w:val="18"/>
-                <w:szCs w:val="18"/>
-              </w:rPr>
-              <w:t xml:space="preserve"> produto'</w:t>
+              <w:t>'Reclamacao produto'</w:t>
             </w:r>
             <w:r>
               <w:rPr>
@@ -2678,27 +2472,7 @@
                 <w:sz w:val="18"/>
                 <w:szCs w:val="18"/>
               </w:rPr>
-              <w:t>'</w:t>
-            </w:r>
-            <w:proofErr w:type="spellStart"/>
-            <w:r>
-              <w:rPr>
-                <w:rFonts w:ascii="Courier New" w:hAnsi="Courier New" w:cs="Courier New"/>
-                <w:color w:val="EC7600"/>
-                <w:sz w:val="18"/>
-                <w:szCs w:val="18"/>
-              </w:rPr>
-              <w:t>Reclamacao</w:t>
-            </w:r>
-            <w:proofErr w:type="spellEnd"/>
-            <w:r>
-              <w:rPr>
-                <w:rFonts w:ascii="Courier New" w:hAnsi="Courier New" w:cs="Courier New"/>
-                <w:color w:val="EC7600"/>
-                <w:sz w:val="18"/>
-                <w:szCs w:val="18"/>
-              </w:rPr>
-              <w:t xml:space="preserve"> atendimento'</w:t>
+              <w:t>'Reclamacao atendimento'</w:t>
             </w:r>
             <w:r>
               <w:rPr>
@@ -2864,27 +2638,7 @@
                 <w:sz w:val="18"/>
                 <w:szCs w:val="18"/>
               </w:rPr>
-              <w:t>'</w:t>
-            </w:r>
-            <w:proofErr w:type="spellStart"/>
-            <w:r>
-              <w:rPr>
-                <w:rFonts w:ascii="Courier New" w:hAnsi="Courier New" w:cs="Courier New"/>
-                <w:color w:val="EC7600"/>
-                <w:sz w:val="18"/>
-                <w:szCs w:val="18"/>
-              </w:rPr>
-              <w:t>Reclamacao</w:t>
-            </w:r>
-            <w:proofErr w:type="spellEnd"/>
-            <w:r>
-              <w:rPr>
-                <w:rFonts w:ascii="Courier New" w:hAnsi="Courier New" w:cs="Courier New"/>
-                <w:color w:val="EC7600"/>
-                <w:sz w:val="18"/>
-                <w:szCs w:val="18"/>
-              </w:rPr>
-              <w:t xml:space="preserve"> atendimento'</w:t>
+              <w:t>'Reclamacao atendimento'</w:t>
             </w:r>
             <w:r>
               <w:rPr>
@@ -3050,27 +2804,7 @@
                 <w:sz w:val="18"/>
                 <w:szCs w:val="18"/>
               </w:rPr>
-              <w:t>'</w:t>
-            </w:r>
-            <w:proofErr w:type="spellStart"/>
-            <w:r>
-              <w:rPr>
-                <w:rFonts w:ascii="Courier New" w:hAnsi="Courier New" w:cs="Courier New"/>
-                <w:color w:val="EC7600"/>
-                <w:sz w:val="18"/>
-                <w:szCs w:val="18"/>
-              </w:rPr>
-              <w:t>Reclamacao</w:t>
-            </w:r>
-            <w:proofErr w:type="spellEnd"/>
-            <w:r>
-              <w:rPr>
-                <w:rFonts w:ascii="Courier New" w:hAnsi="Courier New" w:cs="Courier New"/>
-                <w:color w:val="EC7600"/>
-                <w:sz w:val="18"/>
-                <w:szCs w:val="18"/>
-              </w:rPr>
-              <w:t xml:space="preserve"> produto'</w:t>
+              <w:t>'Reclamacao produto'</w:t>
             </w:r>
             <w:r>
               <w:rPr>
@@ -3236,27 +2970,7 @@
                 <w:sz w:val="18"/>
                 <w:szCs w:val="18"/>
               </w:rPr>
-              <w:t>'</w:t>
-            </w:r>
-            <w:proofErr w:type="spellStart"/>
-            <w:r>
-              <w:rPr>
-                <w:rFonts w:ascii="Courier New" w:hAnsi="Courier New" w:cs="Courier New"/>
-                <w:color w:val="EC7600"/>
-                <w:sz w:val="18"/>
-                <w:szCs w:val="18"/>
-              </w:rPr>
-              <w:t>Reclamacao</w:t>
-            </w:r>
-            <w:proofErr w:type="spellEnd"/>
-            <w:r>
-              <w:rPr>
-                <w:rFonts w:ascii="Courier New" w:hAnsi="Courier New" w:cs="Courier New"/>
-                <w:color w:val="EC7600"/>
-                <w:sz w:val="18"/>
-                <w:szCs w:val="18"/>
-              </w:rPr>
-              <w:t xml:space="preserve"> produto'</w:t>
+              <w:t>'Reclamacao produto'</w:t>
             </w:r>
             <w:r>
               <w:rPr>
@@ -3422,27 +3136,7 @@
                 <w:sz w:val="18"/>
                 <w:szCs w:val="18"/>
               </w:rPr>
-              <w:t>'</w:t>
-            </w:r>
-            <w:proofErr w:type="spellStart"/>
-            <w:r>
-              <w:rPr>
-                <w:rFonts w:ascii="Courier New" w:hAnsi="Courier New" w:cs="Courier New"/>
-                <w:color w:val="EC7600"/>
-                <w:sz w:val="18"/>
-                <w:szCs w:val="18"/>
-              </w:rPr>
-              <w:t>Reclamacao</w:t>
-            </w:r>
-            <w:proofErr w:type="spellEnd"/>
-            <w:r>
-              <w:rPr>
-                <w:rFonts w:ascii="Courier New" w:hAnsi="Courier New" w:cs="Courier New"/>
-                <w:color w:val="EC7600"/>
-                <w:sz w:val="18"/>
-                <w:szCs w:val="18"/>
-              </w:rPr>
-              <w:t xml:space="preserve"> atendimento'</w:t>
+              <w:t>'Reclamacao atendimento'</w:t>
             </w:r>
             <w:r>
               <w:rPr>
@@ -3608,27 +3302,7 @@
                 <w:sz w:val="18"/>
                 <w:szCs w:val="18"/>
               </w:rPr>
-              <w:t>'</w:t>
-            </w:r>
-            <w:proofErr w:type="spellStart"/>
-            <w:r>
-              <w:rPr>
-                <w:rFonts w:ascii="Courier New" w:hAnsi="Courier New" w:cs="Courier New"/>
-                <w:color w:val="EC7600"/>
-                <w:sz w:val="18"/>
-                <w:szCs w:val="18"/>
-              </w:rPr>
-              <w:t>Reclamacao</w:t>
-            </w:r>
-            <w:proofErr w:type="spellEnd"/>
-            <w:r>
-              <w:rPr>
-                <w:rFonts w:ascii="Courier New" w:hAnsi="Courier New" w:cs="Courier New"/>
-                <w:color w:val="EC7600"/>
-                <w:sz w:val="18"/>
-                <w:szCs w:val="18"/>
-              </w:rPr>
-              <w:t xml:space="preserve"> atendimento'</w:t>
+              <w:t>'Reclamacao atendimento'</w:t>
             </w:r>
             <w:r>
               <w:rPr>
@@ -3794,27 +3468,7 @@
                 <w:sz w:val="18"/>
                 <w:szCs w:val="18"/>
               </w:rPr>
-              <w:t>'</w:t>
-            </w:r>
-            <w:proofErr w:type="spellStart"/>
-            <w:r>
-              <w:rPr>
-                <w:rFonts w:ascii="Courier New" w:hAnsi="Courier New" w:cs="Courier New"/>
-                <w:color w:val="EC7600"/>
-                <w:sz w:val="18"/>
-                <w:szCs w:val="18"/>
-              </w:rPr>
-              <w:t>Reclamacao</w:t>
-            </w:r>
-            <w:proofErr w:type="spellEnd"/>
-            <w:r>
-              <w:rPr>
-                <w:rFonts w:ascii="Courier New" w:hAnsi="Courier New" w:cs="Courier New"/>
-                <w:color w:val="EC7600"/>
-                <w:sz w:val="18"/>
-                <w:szCs w:val="18"/>
-              </w:rPr>
-              <w:t xml:space="preserve"> atendimento'</w:t>
+              <w:t>'Reclamacao atendimento'</w:t>
             </w:r>
             <w:r>
               <w:rPr>
@@ -3980,27 +3634,7 @@
                 <w:sz w:val="18"/>
                 <w:szCs w:val="18"/>
               </w:rPr>
-              <w:t>'</w:t>
-            </w:r>
-            <w:proofErr w:type="spellStart"/>
-            <w:r>
-              <w:rPr>
-                <w:rFonts w:ascii="Courier New" w:hAnsi="Courier New" w:cs="Courier New"/>
-                <w:color w:val="EC7600"/>
-                <w:sz w:val="18"/>
-                <w:szCs w:val="18"/>
-              </w:rPr>
-              <w:t>Reclamacao</w:t>
-            </w:r>
-            <w:proofErr w:type="spellEnd"/>
-            <w:r>
-              <w:rPr>
-                <w:rFonts w:ascii="Courier New" w:hAnsi="Courier New" w:cs="Courier New"/>
-                <w:color w:val="EC7600"/>
-                <w:sz w:val="18"/>
-                <w:szCs w:val="18"/>
-              </w:rPr>
-              <w:t xml:space="preserve"> cadastro'</w:t>
+              <w:t>'Reclamacao cadastro'</w:t>
             </w:r>
             <w:r>
               <w:rPr>
@@ -4166,27 +3800,7 @@
                 <w:sz w:val="18"/>
                 <w:szCs w:val="18"/>
               </w:rPr>
-              <w:t>'</w:t>
-            </w:r>
-            <w:proofErr w:type="spellStart"/>
-            <w:r>
-              <w:rPr>
-                <w:rFonts w:ascii="Courier New" w:hAnsi="Courier New" w:cs="Courier New"/>
-                <w:color w:val="EC7600"/>
-                <w:sz w:val="18"/>
-                <w:szCs w:val="18"/>
-              </w:rPr>
-              <w:t>Reclamacao</w:t>
-            </w:r>
-            <w:proofErr w:type="spellEnd"/>
-            <w:r>
-              <w:rPr>
-                <w:rFonts w:ascii="Courier New" w:hAnsi="Courier New" w:cs="Courier New"/>
-                <w:color w:val="EC7600"/>
-                <w:sz w:val="18"/>
-                <w:szCs w:val="18"/>
-              </w:rPr>
-              <w:t xml:space="preserve"> cadastro'</w:t>
+              <w:t>'Reclamacao cadastro'</w:t>
             </w:r>
             <w:r>
               <w:rPr>
@@ -4352,27 +3966,7 @@
                 <w:sz w:val="18"/>
                 <w:szCs w:val="18"/>
               </w:rPr>
-              <w:t>'</w:t>
-            </w:r>
-            <w:proofErr w:type="spellStart"/>
-            <w:r>
-              <w:rPr>
-                <w:rFonts w:ascii="Courier New" w:hAnsi="Courier New" w:cs="Courier New"/>
-                <w:color w:val="EC7600"/>
-                <w:sz w:val="18"/>
-                <w:szCs w:val="18"/>
-              </w:rPr>
-              <w:t>Reclamacao</w:t>
-            </w:r>
-            <w:proofErr w:type="spellEnd"/>
-            <w:r>
-              <w:rPr>
-                <w:rFonts w:ascii="Courier New" w:hAnsi="Courier New" w:cs="Courier New"/>
-                <w:color w:val="EC7600"/>
-                <w:sz w:val="18"/>
-                <w:szCs w:val="18"/>
-              </w:rPr>
-              <w:t xml:space="preserve"> cadastro'</w:t>
+              <w:t>'Reclamacao cadastro'</w:t>
             </w:r>
             <w:r>
               <w:rPr>
@@ -4538,27 +4132,7 @@
                 <w:sz w:val="18"/>
                 <w:szCs w:val="18"/>
               </w:rPr>
-              <w:t>'</w:t>
-            </w:r>
-            <w:proofErr w:type="spellStart"/>
-            <w:r>
-              <w:rPr>
-                <w:rFonts w:ascii="Courier New" w:hAnsi="Courier New" w:cs="Courier New"/>
-                <w:color w:val="EC7600"/>
-                <w:sz w:val="18"/>
-                <w:szCs w:val="18"/>
-              </w:rPr>
-              <w:t>Reclamacao</w:t>
-            </w:r>
-            <w:proofErr w:type="spellEnd"/>
-            <w:r>
-              <w:rPr>
-                <w:rFonts w:ascii="Courier New" w:hAnsi="Courier New" w:cs="Courier New"/>
-                <w:color w:val="EC7600"/>
-                <w:sz w:val="18"/>
-                <w:szCs w:val="18"/>
-              </w:rPr>
-              <w:t xml:space="preserve"> cadastro'</w:t>
+              <w:t>'Reclamacao cadastro'</w:t>
             </w:r>
             <w:r>
               <w:rPr>
@@ -4724,27 +4298,7 @@
                 <w:sz w:val="18"/>
                 <w:szCs w:val="18"/>
               </w:rPr>
-              <w:t>'</w:t>
-            </w:r>
-            <w:proofErr w:type="spellStart"/>
-            <w:r>
-              <w:rPr>
-                <w:rFonts w:ascii="Courier New" w:hAnsi="Courier New" w:cs="Courier New"/>
-                <w:color w:val="EC7600"/>
-                <w:sz w:val="18"/>
-                <w:szCs w:val="18"/>
-              </w:rPr>
-              <w:t>Reclamacao</w:t>
-            </w:r>
-            <w:proofErr w:type="spellEnd"/>
-            <w:r>
-              <w:rPr>
-                <w:rFonts w:ascii="Courier New" w:hAnsi="Courier New" w:cs="Courier New"/>
-                <w:color w:val="EC7600"/>
-                <w:sz w:val="18"/>
-                <w:szCs w:val="18"/>
-              </w:rPr>
-              <w:t xml:space="preserve"> cadastro'</w:t>
+              <w:t>'Reclamacao cadastro'</w:t>
             </w:r>
             <w:r>
               <w:rPr>
@@ -4910,27 +4464,7 @@
                 <w:sz w:val="18"/>
                 <w:szCs w:val="18"/>
               </w:rPr>
-              <w:t>'</w:t>
-            </w:r>
-            <w:proofErr w:type="spellStart"/>
-            <w:r>
-              <w:rPr>
-                <w:rFonts w:ascii="Courier New" w:hAnsi="Courier New" w:cs="Courier New"/>
-                <w:color w:val="EC7600"/>
-                <w:sz w:val="18"/>
-                <w:szCs w:val="18"/>
-              </w:rPr>
-              <w:t>Reclamacao</w:t>
-            </w:r>
-            <w:proofErr w:type="spellEnd"/>
-            <w:r>
-              <w:rPr>
-                <w:rFonts w:ascii="Courier New" w:hAnsi="Courier New" w:cs="Courier New"/>
-                <w:color w:val="EC7600"/>
-                <w:sz w:val="18"/>
-                <w:szCs w:val="18"/>
-              </w:rPr>
-              <w:t xml:space="preserve"> cadastro'</w:t>
+              <w:t>'Reclamacao cadastro'</w:t>
             </w:r>
             <w:r>
               <w:rPr>
@@ -5096,27 +4630,7 @@
                 <w:sz w:val="18"/>
                 <w:szCs w:val="18"/>
               </w:rPr>
-              <w:t>'</w:t>
-            </w:r>
-            <w:proofErr w:type="spellStart"/>
-            <w:r>
-              <w:rPr>
-                <w:rFonts w:ascii="Courier New" w:hAnsi="Courier New" w:cs="Courier New"/>
-                <w:color w:val="EC7600"/>
-                <w:sz w:val="18"/>
-                <w:szCs w:val="18"/>
-              </w:rPr>
-              <w:t>Reclamacao</w:t>
-            </w:r>
-            <w:proofErr w:type="spellEnd"/>
-            <w:r>
-              <w:rPr>
-                <w:rFonts w:ascii="Courier New" w:hAnsi="Courier New" w:cs="Courier New"/>
-                <w:color w:val="EC7600"/>
-                <w:sz w:val="18"/>
-                <w:szCs w:val="18"/>
-              </w:rPr>
-              <w:t xml:space="preserve"> cadastro'</w:t>
+              <w:t>'Reclamacao cadastro'</w:t>
             </w:r>
             <w:r>
               <w:rPr>
@@ -5282,27 +4796,7 @@
                 <w:sz w:val="18"/>
                 <w:szCs w:val="18"/>
               </w:rPr>
-              <w:t>'</w:t>
-            </w:r>
-            <w:proofErr w:type="spellStart"/>
-            <w:r>
-              <w:rPr>
-                <w:rFonts w:ascii="Courier New" w:hAnsi="Courier New" w:cs="Courier New"/>
-                <w:color w:val="EC7600"/>
-                <w:sz w:val="18"/>
-                <w:szCs w:val="18"/>
-              </w:rPr>
-              <w:t>Reclamacao</w:t>
-            </w:r>
-            <w:proofErr w:type="spellEnd"/>
-            <w:r>
-              <w:rPr>
-                <w:rFonts w:ascii="Courier New" w:hAnsi="Courier New" w:cs="Courier New"/>
-                <w:color w:val="EC7600"/>
-                <w:sz w:val="18"/>
-                <w:szCs w:val="18"/>
-              </w:rPr>
-              <w:t xml:space="preserve"> cadastro'</w:t>
+              <w:t>'Reclamacao cadastro'</w:t>
             </w:r>
             <w:r>
               <w:rPr>
@@ -5407,7 +4901,47 @@
         <w:adjustRightInd w:val="0"/>
       </w:pPr>
       <w:r>
-        <w:t xml:space="preserve"> </w:t>
+        <w:t>SELECT assunto, ano, COUNT(*) AS quantidade</w:t>
+      </w:r>
+    </w:p>
+    <w:p>
+      <w:pPr>
+        <w:autoSpaceDE w:val="0"/>
+        <w:autoSpaceDN w:val="0"/>
+        <w:adjustRightInd w:val="0"/>
+      </w:pPr>
+      <w:r>
+        <w:t>FROM atendimentos</w:t>
+      </w:r>
+    </w:p>
+    <w:p>
+      <w:pPr>
+        <w:autoSpaceDE w:val="0"/>
+        <w:autoSpaceDN w:val="0"/>
+        <w:adjustRightInd w:val="0"/>
+      </w:pPr>
+      <w:r>
+        <w:t>GROUP BY assunto, ano</w:t>
+      </w:r>
+    </w:p>
+    <w:p>
+      <w:pPr>
+        <w:autoSpaceDE w:val="0"/>
+        <w:autoSpaceDN w:val="0"/>
+        <w:adjustRightInd w:val="0"/>
+      </w:pPr>
+      <w:r>
+        <w:t>HAVING COUNT(*) &gt; 3</w:t>
+      </w:r>
+    </w:p>
+    <w:p>
+      <w:pPr>
+        <w:autoSpaceDE w:val="0"/>
+        <w:autoSpaceDN w:val="0"/>
+        <w:adjustRightInd w:val="0"/>
+      </w:pPr>
+      <w:r>
+        <w:t>ORDER BY ano DESC, quantidade DESC;</w:t>
       </w:r>
     </w:p>
     <w:sectPr>
@@ -5421,7 +4955,7 @@
 </file>
 
 <file path=word/styles.xml><?xml version="1.0" encoding="utf-8"?>
-<w:styles xmlns:mc="http://schemas.openxmlformats.org/markup-compatibility/2006" xmlns:r="http://schemas.openxmlformats.org/officeDocument/2006/relationships" xmlns:w="http://schemas.openxmlformats.org/wordprocessingml/2006/main" xmlns:w14="http://schemas.microsoft.com/office/word/2010/wordml" xmlns:w15="http://schemas.microsoft.com/office/word/2012/wordml" xmlns:w16cex="http://schemas.microsoft.com/office/word/2018/wordml/cex" xmlns:w16cid="http://schemas.microsoft.com/office/word/2016/wordml/cid" xmlns:w16="http://schemas.microsoft.com/office/word/2018/wordml" xmlns:w16sdtdh="http://schemas.microsoft.com/office/word/2020/wordml/sdtdatahash" xmlns:w16se="http://schemas.microsoft.com/office/word/2015/wordml/symex" mc:Ignorable="w14 w15 w16se w16cid w16 w16cex w16sdtdh">
+<w:styles xmlns:mc="http://schemas.openxmlformats.org/markup-compatibility/2006" xmlns:r="http://schemas.openxmlformats.org/officeDocument/2006/relationships" xmlns:w="http://schemas.openxmlformats.org/wordprocessingml/2006/main" xmlns:w14="http://schemas.microsoft.com/office/word/2010/wordml" xmlns:w15="http://schemas.microsoft.com/office/word/2012/wordml" xmlns:w16cex="http://schemas.microsoft.com/office/word/2018/wordml/cex" xmlns:w16cid="http://schemas.microsoft.com/office/word/2016/wordml/cid" xmlns:w16="http://schemas.microsoft.com/office/word/2018/wordml" xmlns:w16du="http://schemas.microsoft.com/office/word/2023/wordml/word16du" xmlns:w16sdtdh="http://schemas.microsoft.com/office/word/2020/wordml/sdtdatahash" xmlns:w16se="http://schemas.microsoft.com/office/word/2015/wordml/symex" mc:Ignorable="w14 w15 w16se w16cid w16 w16cex w16sdtdh w16du">
   <w:docDefaults>
     <w:rPrDefault>
       <w:rPr>

</xml_diff>